<commit_message>
20150407 - doc updates
</commit_message>
<xml_diff>
--- a/documentation/General Info.docx
+++ b/documentation/General Info.docx
@@ -4,6 +4,74 @@
   <w:body>
     <w:p>
       <w:r>
+        <w:t>KVM – hypervisor</w:t>
+      </w:r>
+    </w:p>
+    <w:p>
+      <w:r>
+        <w:t>sudo virt-manager - to bring up virtual machine manager from host</w:t>
+      </w:r>
+    </w:p>
+    <w:p>
+      <w:r>
+        <w:t>get IP address of running VM</w:t>
+      </w:r>
+    </w:p>
+    <w:p>
+      <w:pPr>
+        <w:pStyle w:val="ListParagraph"/>
+        <w:numPr>
+          <w:ilvl w:val="0"/>
+          <w:numId w:val="36"/>
+        </w:numPr>
+      </w:pPr>
+      <w:r>
+        <w:t>run ‘arp – an’ from the host</w:t>
+      </w:r>
+      <w:r>
+        <w:t>, this will list IP addresses next to mac addresses</w:t>
+      </w:r>
+    </w:p>
+    <w:p>
+      <w:pPr>
+        <w:pStyle w:val="ListParagraph"/>
+        <w:numPr>
+          <w:ilvl w:val="0"/>
+          <w:numId w:val="36"/>
+        </w:numPr>
+      </w:pPr>
+      <w:r>
+        <w:t>from VM Manager right-click and open VM</w:t>
+      </w:r>
+      <w:r>
+        <w:t>, compare NIC Macs with arp return</w:t>
+      </w:r>
+    </w:p>
+    <w:p>
+      <w:pPr>
+        <w:pStyle w:val="ListParagraph"/>
+        <w:numPr>
+          <w:ilvl w:val="0"/>
+          <w:numId w:val="36"/>
+        </w:numPr>
+      </w:pPr>
+      <w:r>
+        <w:t>NOTE – arp my not contain all of your VM’s</w:t>
+      </w:r>
+    </w:p>
+    <w:p>
+      <w:r>
+        <w:t xml:space="preserve">KVM Image location - </w:t>
+      </w:r>
+      <w:bookmarkStart w:id="0" w:name="_GoBack"/>
+      <w:r>
+        <w:t>/var/lib/libvirt/images</w:t>
+      </w:r>
+      <w:bookmarkEnd w:id="0"/>
+    </w:p>
+    <w:p/>
+    <w:p>
+      <w:r>
         <w:t>IT ServiceDesk – email address to send PC issues to</w:t>
       </w:r>
     </w:p>
@@ -11,8 +79,6 @@
       <w:r>
         <w:t>Facilities – email address to send facility type stuff to</w:t>
       </w:r>
-      <w:bookmarkStart w:id="0" w:name="_GoBack"/>
-      <w:bookmarkEnd w:id="0"/>
     </w:p>
     <w:p>
       <w:r>
@@ -135,6 +201,7 @@
     </w:p>
     <w:p>
       <w:r>
+        <w:lastRenderedPageBreak/>
         <w:t>32 vs 64 OS – amount of RAM they can utilize (32 – 4 GIG, 64 – 32 GIG)</w:t>
       </w:r>
     </w:p>
@@ -191,7 +258,6 @@
     </w:p>
     <w:p>
       <w:r>
-        <w:lastRenderedPageBreak/>
         <w:tab/>
         <w:t xml:space="preserve">10.12.32.254 </w:t>
       </w:r>
@@ -376,6 +442,7 @@
         <w:ind w:left="2160"/>
       </w:pPr>
       <w:r>
+        <w:lastRenderedPageBreak/>
         <w:t>pw: nothing</w:t>
       </w:r>
     </w:p>
@@ -510,7 +577,6 @@
         </w:numPr>
       </w:pPr>
       <w:r>
-        <w:lastRenderedPageBreak/>
         <w:t>VI client (vsphere)</w:t>
       </w:r>
     </w:p>
@@ -618,6 +684,7 @@
           <w:b/>
           <w:u w:val="single"/>
         </w:rPr>
+        <w:lastRenderedPageBreak/>
         <w:t xml:space="preserve">alert monitor user preferences: </w:t>
       </w:r>
     </w:p>
@@ -675,7 +742,6 @@
     </w:p>
     <w:p>
       <w:r>
-        <w:lastRenderedPageBreak/>
         <w:t>Powerpath (triangle icon) indicates server is or was connected to the san</w:t>
       </w:r>
     </w:p>
@@ -830,6 +896,7 @@
         <w:pStyle w:val="ListParagraph"/>
       </w:pPr>
       <w:r>
+        <w:lastRenderedPageBreak/>
         <w:t>Date Needed – change to what you need</w:t>
       </w:r>
     </w:p>
@@ -918,7 +985,6 @@
         </w:numPr>
       </w:pPr>
       <w:r>
-        <w:lastRenderedPageBreak/>
         <w:t>type: extend, it will give you a message that the spa</w:t>
       </w:r>
       <w:r>
@@ -1081,6 +1147,7 @@
           <w:sz w:val="20"/>
           <w:szCs w:val="20"/>
         </w:rPr>
+        <w:lastRenderedPageBreak/>
         <w:t xml:space="preserve">At the Diskpart command prompt, type </w:t>
       </w:r>
       <w:r>
@@ -1343,7 +1410,6 @@
         </w:numPr>
       </w:pPr>
       <w:r>
-        <w:lastRenderedPageBreak/>
         <w:t>Blade</w:t>
       </w:r>
     </w:p>
@@ -1575,6 +1641,7 @@
     </w:p>
     <w:p>
       <w:r>
+        <w:lastRenderedPageBreak/>
         <w:t>McAfee on 2000 servers – need sdat6468.exe installed to update to EPO.</w:t>
       </w:r>
     </w:p>
@@ -1684,7 +1751,6 @@
         </w:numPr>
       </w:pPr>
       <w:r>
-        <w:lastRenderedPageBreak/>
         <w:t>Program Files\Support\I386 – can be deleted or moved to another drive.  These are windows files used for installing components when install cd is not available.</w:t>
       </w:r>
     </w:p>
@@ -2160,6 +2226,7 @@
           <w:sz w:val="18"/>
           <w:szCs w:val="18"/>
         </w:rPr>
+        <w:lastRenderedPageBreak/>
         <w:t>Printer issues</w:t>
       </w:r>
     </w:p>
@@ -2257,302 +2324,302 @@
         <w:textAlignment w:val="top"/>
       </w:pPr>
       <w:r>
+        <w:t>egmon</w:t>
+      </w:r>
+    </w:p>
+    <w:p>
+      <w:r>
+        <w:t>eg – type into web broswer to bring up eg login screen</w:t>
+      </w:r>
+    </w:p>
+    <w:p>
+      <w:r>
+        <w:t>id: egall</w:t>
+      </w:r>
+    </w:p>
+    <w:p>
+      <w:r>
+        <w:t>pw: eg</w:t>
+      </w:r>
+      <w:r>
+        <w:t>all</w:t>
+      </w:r>
+    </w:p>
+    <w:p>
+      <w:r>
+        <w:t>close alert window</w:t>
+      </w:r>
+    </w:p>
+    <w:p>
+      <w:r>
+        <w:t>select oaintegmn2, select component servers, search for server using nickname</w:t>
+      </w:r>
+    </w:p>
+    <w:p/>
+    <w:p>
+      <w:r>
+        <w:t>Mount Point – a way to point to folder shares without using drive mappings.  Prevents running out of drive letters.  Allows for more smaller drives which are faster to backup</w:t>
+      </w:r>
+    </w:p>
+    <w:p>
+      <w:r>
+        <w:t>permissions on windows</w:t>
+      </w:r>
+    </w:p>
+    <w:p>
+      <w:r>
+        <w:t>share – share tab on folder properties; overrides NTFS permissions</w:t>
+      </w:r>
+    </w:p>
+    <w:p>
+      <w:r>
+        <w:t>2008 R2 – look at admin tools, share and storage management</w:t>
+      </w:r>
+    </w:p>
+    <w:p>
+      <w:r>
+        <w:t>NTFS – security tab on folder properties</w:t>
+      </w:r>
+    </w:p>
+    <w:p>
+      <w:r>
+        <w:t>access based – enumeration – only see what you have access to vs. seeing folders but not being able to open them.</w:t>
+      </w:r>
+    </w:p>
+    <w:p>
+      <w:pPr>
+        <w:rPr>
+          <w:b/>
+          <w:u w:val="single"/>
+        </w:rPr>
+      </w:pPr>
+      <w:r>
+        <w:rPr>
+          <w:b/>
+          <w:u w:val="single"/>
+        </w:rPr>
+        <w:t>Clustering</w:t>
+      </w:r>
+    </w:p>
+    <w:p>
+      <w:r>
+        <w:t>2008 R2 Clustering – needs enterprise edition of OS</w:t>
+      </w:r>
+    </w:p>
+    <w:p>
+      <w:r>
+        <w:t>each server needs at least 2 Network Interface Cards (NICs)</w:t>
+      </w:r>
+    </w:p>
+    <w:p>
+      <w:r>
+        <w:t>1 used for heartbeart (failover)</w:t>
+      </w:r>
+    </w:p>
+    <w:p>
+      <w:r>
+        <w:t>requires shared storage</w:t>
+      </w:r>
+    </w:p>
+    <w:p>
+      <w:r>
         <w:lastRenderedPageBreak/>
-        <w:t>egmon</w:t>
-      </w:r>
-    </w:p>
-    <w:p>
-      <w:r>
-        <w:t>eg – type into web broswer to bring up eg login screen</w:t>
-      </w:r>
-    </w:p>
-    <w:p>
-      <w:r>
-        <w:t>id: egall</w:t>
-      </w:r>
-    </w:p>
-    <w:p>
-      <w:r>
-        <w:t>pw: eg</w:t>
-      </w:r>
-      <w:r>
-        <w:t>all</w:t>
-      </w:r>
-    </w:p>
-    <w:p>
-      <w:r>
-        <w:t>close alert window</w:t>
-      </w:r>
-    </w:p>
-    <w:p>
-      <w:r>
-        <w:t>select oaintegmn2, select component servers, search for server using nickname</w:t>
+        <w:t>Heartbeat has static IP address</w:t>
+      </w:r>
+    </w:p>
+    <w:p>
+      <w:r>
+        <w:t>Other NIC connected to network using (DHCP)</w:t>
+      </w:r>
+    </w:p>
+    <w:p>
+      <w:r>
+        <w:t>Steve showed me example in file server cluster he is setting up.  In this case he is using DNS round robin technique.  (3 NICs being used, 1 for Heartbeat, 2 for network (serves as a load balancer – DNS alternates between the 2)</w:t>
+      </w:r>
+    </w:p>
+    <w:p>
+      <w:r>
+        <w:t>VLAN is setup on the switch for heartbeat (Com team does this)</w:t>
+      </w:r>
+    </w:p>
+    <w:p>
+      <w:r>
+        <w:t>VLAN – isolates ports on a switch to each other</w:t>
+      </w:r>
+    </w:p>
+    <w:p>
+      <w:r>
+        <w:t>On PC – in server manager go to features and add failover clustering</w:t>
+      </w:r>
+    </w:p>
+    <w:p>
+      <w:r>
+        <w:t>LUN # - is inique per storage device unless you are clustering then they must be the same on each clustered server</w:t>
+      </w:r>
+    </w:p>
+    <w:p>
+      <w:r>
+        <w:t>2 drives are setup on each server.  The smaller one is called the Witness and holds the cluster info.</w:t>
+      </w:r>
+    </w:p>
+    <w:p>
+      <w:pPr>
+        <w:rPr>
+          <w:b/>
+          <w:u w:val="single"/>
+        </w:rPr>
+      </w:pPr>
+      <w:r>
+        <w:t>GEO-clustering – clusters on different subnets in different locations new with 2008, question on whether SQL DB would work, will work with file servers</w:t>
+      </w:r>
+    </w:p>
+    <w:p>
+      <w:r>
+        <w:t>new cluster server: oaintcfs1</w:t>
+      </w:r>
+    </w:p>
+    <w:p>
+      <w:pPr>
+        <w:rPr>
+          <w:color w:val="1F497D"/>
+        </w:rPr>
+      </w:pPr>
+      <w:r>
+        <w:rPr>
+          <w:color w:val="1F497D"/>
+        </w:rPr>
+        <w:t>The physical servers that make up the cluster are OAINTCFS1 and OAINTCFS2.</w:t>
+      </w:r>
+    </w:p>
+    <w:p>
+      <w:pPr>
+        <w:rPr>
+          <w:color w:val="1F497D"/>
+        </w:rPr>
+      </w:pPr>
+      <w:r>
+        <w:rPr>
+          <w:color w:val="1F497D"/>
+        </w:rPr>
+        <w:t>In 2008 Fail Over Clusters when you create a cluster you need to name the cluster. A Cluster Name Object is created in AD, that object has its own IP address.</w:t>
+      </w:r>
+    </w:p>
+    <w:p>
+      <w:pPr>
+        <w:rPr>
+          <w:color w:val="1F497D"/>
+        </w:rPr>
+      </w:pPr>
+      <w:r>
+        <w:rPr>
+          <w:color w:val="1F497D"/>
+        </w:rPr>
+        <w:t>Then when you install a clustered service\Role, such as File Server, it also gets its own name and IP address.</w:t>
+      </w:r>
+    </w:p>
+    <w:p>
+      <w:pPr>
+        <w:rPr>
+          <w:color w:val="1F497D"/>
+        </w:rPr>
+      </w:pPr>
+      <w:r>
+        <w:rPr>
+          <w:color w:val="1F497D"/>
+        </w:rPr>
+        <w:t>The cluster name for this cluster is: OAINCCFS</w:t>
+      </w:r>
+    </w:p>
+    <w:p>
+      <w:pPr>
+        <w:rPr>
+          <w:color w:val="1F497D"/>
+        </w:rPr>
+      </w:pPr>
+      <w:r>
+        <w:rPr>
+          <w:color w:val="1F497D"/>
+        </w:rPr>
+        <w:t>The name of the clustered file server is: OAIN</w:t>
+      </w:r>
+      <w:r>
+        <w:rPr>
+          <w:color w:val="1F497D"/>
+        </w:rPr>
+        <w:t>T</w:t>
+      </w:r>
+      <w:r>
+        <w:rPr>
+          <w:color w:val="1F497D"/>
+        </w:rPr>
+        <w:t>CFS1</w:t>
+      </w:r>
+    </w:p>
+    <w:p>
+      <w:pPr>
+        <w:rPr>
+          <w:color w:val="1F497D"/>
+        </w:rPr>
+      </w:pPr>
+      <w:r>
+        <w:rPr>
+          <w:color w:val="1F497D"/>
+        </w:rPr>
+        <w:t>I plan on adding more clustered file servers, I’ll name them OAINCFS2,3, etc.</w:t>
+      </w:r>
+    </w:p>
+    <w:p>
+      <w:pPr>
+        <w:rPr>
+          <w:color w:val="1F497D"/>
+        </w:rPr>
+      </w:pPr>
+      <w:r>
+        <w:rPr>
+          <w:color w:val="1F497D"/>
+        </w:rPr>
+        <w:t>Quarom – Name for disk structure to detemine which sever in cluster gets resources, in 2008 it’s called Witness disk.</w:t>
       </w:r>
     </w:p>
     <w:p/>
     <w:p>
-      <w:r>
-        <w:t>Mount Point – a way to point to folder shares without using drive mappings.  Prevents running out of drive letters.  Allows for more smaller drives which are faster to backup</w:t>
-      </w:r>
-    </w:p>
-    <w:p>
-      <w:r>
-        <w:t>permissions on windows</w:t>
-      </w:r>
-    </w:p>
-    <w:p>
-      <w:r>
-        <w:t>share – share tab on folder properties; overrides NTFS permissions</w:t>
-      </w:r>
-    </w:p>
-    <w:p>
-      <w:r>
-        <w:t>2008 R2 – look at admin tools, share and storage management</w:t>
-      </w:r>
-    </w:p>
-    <w:p>
-      <w:r>
-        <w:t>NTFS – security tab on folder properties</w:t>
-      </w:r>
-    </w:p>
-    <w:p>
-      <w:r>
-        <w:t>access based – enumeration – only see what you have access to vs. seeing folders but not being able to open them.</w:t>
-      </w:r>
-    </w:p>
-    <w:p>
       <w:pPr>
         <w:rPr>
           <w:b/>
           <w:u w:val="single"/>
         </w:rPr>
       </w:pPr>
-      <w:r>
+    </w:p>
+    <w:p>
+      <w:pPr>
         <w:rPr>
           <w:b/>
           <w:u w:val="single"/>
         </w:rPr>
-        <w:t>Clustering</w:t>
-      </w:r>
-    </w:p>
-    <w:p>
-      <w:r>
-        <w:t>2008 R2 Clustering – needs enterprise edition of OS</w:t>
-      </w:r>
-    </w:p>
-    <w:p>
-      <w:r>
-        <w:t>each server needs at least 2 Network Interface Cards (NICs)</w:t>
-      </w:r>
-    </w:p>
-    <w:p>
-      <w:r>
-        <w:t>1 used for heartbeart (failover)</w:t>
-      </w:r>
-    </w:p>
-    <w:p>
-      <w:r>
-        <w:t>requires shared storage</w:t>
-      </w:r>
-    </w:p>
-    <w:p>
-      <w:r>
-        <w:t>Heartbeat has static IP address</w:t>
-      </w:r>
-    </w:p>
-    <w:p>
-      <w:r>
-        <w:t>Other NIC connected to network using (DHCP)</w:t>
-      </w:r>
-    </w:p>
-    <w:p>
-      <w:r>
-        <w:t>Steve showed me example in file server cluster he is setting up.  In this case he is using DNS round robin technique.  (3 NICs being used, 1 for Heartbeat, 2 for network (serves as a load balancer – DNS alternates between the 2)</w:t>
-      </w:r>
-    </w:p>
-    <w:p>
-      <w:r>
-        <w:t>VLAN is setup on the switch for heartbeat (Com team does this)</w:t>
-      </w:r>
-    </w:p>
-    <w:p>
-      <w:r>
-        <w:t>VLAN – isolates ports on a switch to each other</w:t>
+      </w:pPr>
+      <w:r>
+        <w:rPr>
+          <w:b/>
+          <w:u w:val="single"/>
+        </w:rPr>
+        <w:t>SC</w:t>
+      </w:r>
+      <w:r>
+        <w:rPr>
+          <w:b/>
+          <w:u w:val="single"/>
+        </w:rPr>
+        <w:t>CM instructions</w:t>
+      </w:r>
+    </w:p>
+    <w:p>
+      <w:r>
+        <w:t>Citrix – AIS Applications – Config Mgr Admin Console</w:t>
       </w:r>
     </w:p>
     <w:p>
       <w:r>
         <w:lastRenderedPageBreak/>
-        <w:t>On PC – in server manager go to features and add failover clustering</w:t>
-      </w:r>
-    </w:p>
-    <w:p>
-      <w:r>
-        <w:t>LUN # - is inique per storage device unless you are clustering then they must be the same on each clustered server</w:t>
-      </w:r>
-    </w:p>
-    <w:p>
-      <w:r>
-        <w:t>2 drives are setup on each server.  The smaller one is called the Witness and holds the cluster info.</w:t>
-      </w:r>
-    </w:p>
-    <w:p>
-      <w:pPr>
-        <w:rPr>
-          <w:b/>
-          <w:u w:val="single"/>
-        </w:rPr>
-      </w:pPr>
-      <w:r>
-        <w:t>GEO-clustering – clusters on different subnets in different locations new with 2008, question on whether SQL DB would work, will work with file servers</w:t>
-      </w:r>
-    </w:p>
-    <w:p>
-      <w:r>
-        <w:t>new cluster server: oaintcfs1</w:t>
-      </w:r>
-    </w:p>
-    <w:p>
-      <w:pPr>
-        <w:rPr>
-          <w:color w:val="1F497D"/>
-        </w:rPr>
-      </w:pPr>
-      <w:r>
-        <w:rPr>
-          <w:color w:val="1F497D"/>
-        </w:rPr>
-        <w:t>The physical servers that make up the cluster are OAINTCFS1 and OAINTCFS2.</w:t>
-      </w:r>
-    </w:p>
-    <w:p>
-      <w:pPr>
-        <w:rPr>
-          <w:color w:val="1F497D"/>
-        </w:rPr>
-      </w:pPr>
-      <w:r>
-        <w:rPr>
-          <w:color w:val="1F497D"/>
-        </w:rPr>
-        <w:t>In 2008 Fail Over Clusters when you create a cluster you need to name the cluster. A Cluster Name Object is created in AD, that object has its own IP address.</w:t>
-      </w:r>
-    </w:p>
-    <w:p>
-      <w:pPr>
-        <w:rPr>
-          <w:color w:val="1F497D"/>
-        </w:rPr>
-      </w:pPr>
-      <w:r>
-        <w:rPr>
-          <w:color w:val="1F497D"/>
-        </w:rPr>
-        <w:t>Then when you install a clustered service\Role, such as File Server, it also gets its own name and IP address.</w:t>
-      </w:r>
-    </w:p>
-    <w:p>
-      <w:pPr>
-        <w:rPr>
-          <w:color w:val="1F497D"/>
-        </w:rPr>
-      </w:pPr>
-      <w:r>
-        <w:rPr>
-          <w:color w:val="1F497D"/>
-        </w:rPr>
-        <w:t>The cluster name for this cluster is: OAINCCFS</w:t>
-      </w:r>
-    </w:p>
-    <w:p>
-      <w:pPr>
-        <w:rPr>
-          <w:color w:val="1F497D"/>
-        </w:rPr>
-      </w:pPr>
-      <w:r>
-        <w:rPr>
-          <w:color w:val="1F497D"/>
-        </w:rPr>
-        <w:t>The name of the clustered file server is: OAIN</w:t>
-      </w:r>
-      <w:r>
-        <w:rPr>
-          <w:color w:val="1F497D"/>
-        </w:rPr>
-        <w:t>T</w:t>
-      </w:r>
-      <w:r>
-        <w:rPr>
-          <w:color w:val="1F497D"/>
-        </w:rPr>
-        <w:t>CFS1</w:t>
-      </w:r>
-    </w:p>
-    <w:p>
-      <w:pPr>
-        <w:rPr>
-          <w:color w:val="1F497D"/>
-        </w:rPr>
-      </w:pPr>
-      <w:r>
-        <w:rPr>
-          <w:color w:val="1F497D"/>
-        </w:rPr>
-        <w:t>I plan on adding more clustered file servers, I’ll name them OAINCFS2,3, etc.</w:t>
-      </w:r>
-    </w:p>
-    <w:p>
-      <w:pPr>
-        <w:rPr>
-          <w:color w:val="1F497D"/>
-        </w:rPr>
-      </w:pPr>
-      <w:r>
-        <w:rPr>
-          <w:color w:val="1F497D"/>
-        </w:rPr>
-        <w:t>Quarom – Name for disk structure to detemine which sever in cluster gets resources, in 2008 it’s called Witness disk.</w:t>
-      </w:r>
-    </w:p>
-    <w:p/>
-    <w:p>
-      <w:pPr>
-        <w:rPr>
-          <w:b/>
-          <w:u w:val="single"/>
-        </w:rPr>
-      </w:pPr>
-    </w:p>
-    <w:p>
-      <w:pPr>
-        <w:rPr>
-          <w:b/>
-          <w:u w:val="single"/>
-        </w:rPr>
-      </w:pPr>
-      <w:r>
-        <w:rPr>
-          <w:b/>
-          <w:u w:val="single"/>
-        </w:rPr>
-        <w:t>SC</w:t>
-      </w:r>
-      <w:r>
-        <w:rPr>
-          <w:b/>
-          <w:u w:val="single"/>
-        </w:rPr>
-        <w:t>CM instructions</w:t>
-      </w:r>
-    </w:p>
-    <w:p>
-      <w:r>
-        <w:t>Citrix – AIS Applications – Config Mgr Admin Console</w:t>
-      </w:r>
-    </w:p>
-    <w:p>
-      <w:r>
         <w:t>Go to Computer Management, Collections, SSFHS Enterprise Maintenance Window Collections (Server)</w:t>
       </w:r>
     </w:p>
@@ -2775,6 +2842,7 @@
     </w:p>
     <w:p>
       <w:r>
+        <w:lastRenderedPageBreak/>
         <w:t>All servers on a network send out a DHCP broadcast to obtain IP address (unless a static address is set).  Broadcast don’t go across switches (subnets).  Switches have been configured to send the DHCP broadcast to DHCP server directly</w:t>
       </w:r>
     </w:p>
@@ -2790,7 +2858,6 @@
     </w:p>
     <w:p>
       <w:r>
-        <w:lastRenderedPageBreak/>
         <w:t>Setup DHCP server – can be windows, unix, linux – we use windows here because it integrates best with AD.</w:t>
       </w:r>
     </w:p>
@@ -3064,6 +3131,7 @@
           <w:szCs w:val="20"/>
           <w:lang w:val="en"/>
         </w:rPr>
+        <w:lastRenderedPageBreak/>
         <w:t>(Boot.ini located in C:\, may have to edit view to show system files)</w:t>
       </w:r>
     </w:p>
@@ -3162,7 +3230,6 @@
     </w:p>
     <w:p>
       <w:r>
-        <w:lastRenderedPageBreak/>
         <w:t>iSCSI – Datacenter subnet: 10.90.125</w:t>
       </w:r>
     </w:p>
@@ -3398,7 +3465,6 @@
         </w:numPr>
       </w:pPr>
       <w:r>
-        <w:lastRenderedPageBreak/>
         <w:t>Log into server with admin account</w:t>
       </w:r>
     </w:p>
@@ -4313,7 +4379,6 @@
     </w:p>
     <w:p>
       <w:r>
-        <w:lastRenderedPageBreak/>
         <w:t>gpresult – command from DOS prompt that shows GPO policies setup for you and computer</w:t>
       </w:r>
     </w:p>
@@ -4538,6 +4603,7 @@
         <w:ind w:hanging="2160"/>
       </w:pPr>
       <w:r>
+        <w:lastRenderedPageBreak/>
         <w:t>drag into dos prompt window and run</w:t>
       </w:r>
     </w:p>
@@ -4641,7 +4707,6 @@
         <w:spacing w:after="0" w:line="240" w:lineRule="auto"/>
       </w:pPr>
       <w:r>
-        <w:lastRenderedPageBreak/>
         <w:t xml:space="preserve">REM /CREATE </w:t>
       </w:r>
       <w:r>
@@ -5052,7 +5117,6 @@
           <w:szCs w:val="20"/>
           <w:shd w:val="clear" w:color="auto" w:fill="FAFAFA"/>
         </w:rPr>
-        <w:lastRenderedPageBreak/>
         <w:t>Add value ErrorMode as a REG_DWORD.</w:t>
       </w:r>
       <w:r>
@@ -5481,6 +5545,7 @@
           <w:u w:val="single"/>
           <w:shd w:val="clear" w:color="auto" w:fill="FAFAFA"/>
         </w:rPr>
+        <w:lastRenderedPageBreak/>
         <w:t>Add new route to a server</w:t>
       </w:r>
     </w:p>
@@ -5572,7 +5637,6 @@
     </w:p>
     <w:p>
       <w:r>
-        <w:lastRenderedPageBreak/>
         <w:t>Mooresville – setup and supported by Alex Luchauer</w:t>
       </w:r>
     </w:p>
@@ -5747,6 +5811,7 @@
     </w:p>
     <w:p>
       <w:r>
+        <w:lastRenderedPageBreak/>
         <w:t>10 GB disk</w:t>
       </w:r>
     </w:p>
@@ -5800,7 +5865,6 @@
         </w:rPr>
       </w:pPr>
       <w:r>
-        <w:lastRenderedPageBreak/>
         <w:t xml:space="preserve">2012 test server - </w:t>
       </w:r>
       <w:r>
@@ -6098,6 +6162,7 @@
         </w:tabs>
       </w:pPr>
       <w:r>
+        <w:lastRenderedPageBreak/>
         <w:t xml:space="preserve"> heat self service (backup – restore ) is group</w:t>
       </w:r>
     </w:p>
@@ -6264,7 +6329,6 @@
           <w:bdr w:val="none" w:sz="0" w:space="0" w:color="auto" w:frame="1"/>
           <w:shd w:val="clear" w:color="auto" w:fill="EEEEEE"/>
         </w:rPr>
-        <w:lastRenderedPageBreak/>
         <w:t>:ed ++ff=dos %</w:t>
       </w:r>
     </w:p>
@@ -6641,6 +6705,7 @@
           <w:sz w:val="20"/>
           <w:szCs w:val="20"/>
         </w:rPr>
+        <w:lastRenderedPageBreak/>
         <w:t>When we retire SAN connected servers they reclaim them. The licensing is based on # of CPU so make sure you tell them how many CPU(sockets) your server has.</w:t>
       </w:r>
     </w:p>
@@ -6722,7 +6787,6 @@
           <w:b/>
           <w:u w:val="single"/>
         </w:rPr>
-        <w:lastRenderedPageBreak/>
         <w:t>Archive location:</w:t>
       </w:r>
     </w:p>
@@ -7159,6 +7223,7 @@
           <w:sz w:val="20"/>
           <w:szCs w:val="20"/>
         </w:rPr>
+        <w:lastRenderedPageBreak/>
         <w:t xml:space="preserve">A-Indy to A78 is </w:t>
       </w:r>
       <w:r>
@@ -7329,7 +7394,6 @@
           <w:sz w:val="24"/>
           <w:szCs w:val="24"/>
         </w:rPr>
-        <w:lastRenderedPageBreak/>
         <w:t> </w:t>
       </w:r>
       <w:r>
@@ -7746,7 +7810,6 @@
         <w:spacing w:after="0" w:line="240" w:lineRule="auto"/>
       </w:pPr>
       <w:r>
-        <w:lastRenderedPageBreak/>
         <w:t>Warranty</w:t>
       </w:r>
     </w:p>
@@ -7936,6 +7999,7 @@
     </w:p>
     <w:p>
       <w:r>
+        <w:lastRenderedPageBreak/>
         <w:t>pw – standard serverbuild pw</w:t>
       </w:r>
     </w:p>
@@ -7961,104 +8025,104 @@
     </w:p>
     <w:p>
       <w:r>
+        <w:t>Virtual Connect manager</w:t>
+      </w:r>
+      <w:r>
+        <w:t xml:space="preserve"> (standard </w:t>
+      </w:r>
+      <w:r>
+        <w:t>new server ID and PW</w:t>
+      </w:r>
+      <w:r>
+        <w:t>)</w:t>
+      </w:r>
+      <w:r>
+        <w:t>– allows you to set profile for each device bay.  Always want smartlink selected</w:t>
+      </w:r>
+    </w:p>
+    <w:p>
+      <w:r>
+        <w:t>Older blades don’t have onboard administrator but you can access the enclosure via iLo of a server in the enclosure.</w:t>
+      </w:r>
+    </w:p>
+    <w:p>
+      <w:r>
+        <w:t>note:  Dennis sometimes has different passwords for iLO</w:t>
+      </w:r>
+    </w:p>
+    <w:p>
+      <w:r>
+        <w:t>Normal Blade setup – 4 cables – go to 2 switches on same network</w:t>
+      </w:r>
+    </w:p>
+    <w:p>
+      <w:r>
+        <w:t>Enclosure types for Blade Servers – NOT in CMDB</w:t>
+      </w:r>
+    </w:p>
+    <w:p>
+      <w:r>
+        <w:t>11 types (Find out via ILO)</w:t>
+      </w:r>
+    </w:p>
+    <w:p>
+      <w:r>
+        <w:t>ILO –</w:t>
+      </w:r>
+    </w:p>
+    <w:p>
+      <w:r>
+        <w:t>Connect to ILO by putting in DNS into browser</w:t>
+      </w:r>
+    </w:p>
+    <w:p>
+      <w:r>
+        <w:t>ID: Administrator</w:t>
+      </w:r>
+    </w:p>
+    <w:p>
+      <w:r>
+        <w:t>PW: al…bl</w:t>
+      </w:r>
+    </w:p>
+    <w:p>
+      <w:r>
+        <w:t>Notes – Remove HBA’s from blades NOT using storage</w:t>
+      </w:r>
+    </w:p>
+    <w:p>
+      <w:r>
+        <w:t>Don’t put blades not using Fiber into fiber connected enclosures</w:t>
+      </w:r>
+    </w:p>
+    <w:p>
+      <w:r>
+        <w:t>Steve idea – Hypervisor in enclosure 10 G connectivity with each other</w:t>
+      </w:r>
+    </w:p>
+    <w:p>
+      <w:r>
+        <w:t>possible scenerio – blade server in DMZ</w:t>
+      </w:r>
+    </w:p>
+    <w:p>
+      <w:r>
+        <w:t>Fabric – Fiber channel network</w:t>
+      </w:r>
+    </w:p>
+    <w:p>
+      <w:r>
+        <w:t>12 blade enclosures here, 1 at LDC c7000</w:t>
+      </w:r>
+    </w:p>
+    <w:p>
+      <w:r>
+        <w:t>SEI support on C class enclosures</w:t>
+      </w:r>
+    </w:p>
+    <w:p>
+      <w:r>
         <w:lastRenderedPageBreak/>
-        <w:t>Virtual Connect manager</w:t>
-      </w:r>
-      <w:r>
-        <w:t xml:space="preserve"> (standard </w:t>
-      </w:r>
-      <w:r>
-        <w:t>new server ID and PW</w:t>
-      </w:r>
-      <w:r>
-        <w:t>)</w:t>
-      </w:r>
-      <w:r>
-        <w:t>– allows you to set profile for each device bay.  Always want smartlink selected</w:t>
-      </w:r>
-    </w:p>
-    <w:p>
-      <w:r>
-        <w:t>Older blades don’t have onboard administrator but you can access the enclosure via iLo of a server in the enclosure.</w:t>
-      </w:r>
-    </w:p>
-    <w:p>
-      <w:r>
-        <w:t>note:  Dennis sometimes has different passwords for iLO</w:t>
-      </w:r>
-    </w:p>
-    <w:p>
-      <w:r>
-        <w:t>Normal Blade setup – 4 cables – go to 2 switches on same network</w:t>
-      </w:r>
-    </w:p>
-    <w:p>
-      <w:r>
-        <w:t>Enclosure types for Blade Servers – NOT in CMDB</w:t>
-      </w:r>
-    </w:p>
-    <w:p>
-      <w:r>
-        <w:t>11 types (Find out via ILO)</w:t>
-      </w:r>
-    </w:p>
-    <w:p>
-      <w:r>
-        <w:t>ILO –</w:t>
-      </w:r>
-    </w:p>
-    <w:p>
-      <w:r>
-        <w:t>Connect to ILO by putting in DNS into browser</w:t>
-      </w:r>
-    </w:p>
-    <w:p>
-      <w:r>
-        <w:t>ID: Administrator</w:t>
-      </w:r>
-    </w:p>
-    <w:p>
-      <w:r>
-        <w:t>PW: al…bl</w:t>
-      </w:r>
-    </w:p>
-    <w:p>
-      <w:r>
-        <w:t>Notes – Remove HBA’s from blades NOT using storage</w:t>
-      </w:r>
-    </w:p>
-    <w:p>
-      <w:r>
-        <w:t>Don’t put blades not using Fiber into fiber connected enclosures</w:t>
-      </w:r>
-    </w:p>
-    <w:p>
-      <w:r>
-        <w:t>Steve idea – Hypervisor in enclosure 10 G connectivity with each other</w:t>
-      </w:r>
-    </w:p>
-    <w:p>
-      <w:r>
-        <w:t>possible scenerio – blade server in DMZ</w:t>
-      </w:r>
-    </w:p>
-    <w:p>
-      <w:r>
-        <w:t>Fabric – Fiber channel network</w:t>
-      </w:r>
-    </w:p>
-    <w:p>
-      <w:r>
-        <w:t>12 blade enclosures here, 1 at LDC c7000</w:t>
-      </w:r>
-    </w:p>
-    <w:p>
-      <w:r>
-        <w:t>SEI support on C class enclosures</w:t>
-      </w:r>
-    </w:p>
-    <w:p>
-      <w:r>
         <w:t>p class – most old citrix servers, if enclosure goes down move to another p enclosure – may need to change IP address.</w:t>
       </w:r>
     </w:p>
@@ -8129,7 +8193,6 @@
           <w:b/>
           <w:u w:val="single"/>
         </w:rPr>
-        <w:lastRenderedPageBreak/>
         <w:t>Setting up heartbeat network in blade enclosure</w:t>
       </w:r>
     </w:p>
@@ -8412,6 +8475,7 @@
           <w:sz w:val="30"/>
           <w:szCs w:val="30"/>
         </w:rPr>
+        <w:lastRenderedPageBreak/>
         <w:t xml:space="preserve">Note:  I have a exported key here </w:t>
       </w:r>
       <w:r>
@@ -8886,7 +8950,6 @@
           <w:sz w:val="20"/>
           <w:szCs w:val="20"/>
         </w:rPr>
-        <w:lastRenderedPageBreak/>
         <w:t>Note the location where you will save the file, and then click</w:t>
       </w:r>
       <w:r>
@@ -9498,6 +9561,7 @@
     </w:p>
     <w:p>
       <w:r>
+        <w:lastRenderedPageBreak/>
         <w:t xml:space="preserve">new pager info: </w:t>
       </w:r>
       <w:hyperlink r:id="rId38" w:history="1">
@@ -10276,7 +10340,6 @@
           <w:sz w:val="24"/>
           <w:szCs w:val="24"/>
         </w:rPr>
-        <w:lastRenderedPageBreak/>
         <w:t>retreives PC model info</w:t>
       </w:r>
     </w:p>
@@ -10592,6 +10655,7 @@
           <w:sz w:val="24"/>
           <w:szCs w:val="24"/>
         </w:rPr>
+        <w:lastRenderedPageBreak/>
         <w:t>dsquery site - finds sites in the directory.</w:t>
       </w:r>
     </w:p>
@@ -10705,7 +10769,6 @@
           <w:sz w:val="24"/>
           <w:szCs w:val="24"/>
         </w:rPr>
-        <w:lastRenderedPageBreak/>
         <w:t>compmgmt &lt;- opens computer management window</w:t>
       </w:r>
     </w:p>
@@ -11488,6 +11551,95 @@
     </w:lvl>
   </w:abstractNum>
   <w:abstractNum w:abstractNumId="8">
+    <w:nsid w:val="1746028A"/>
+    <w:multiLevelType w:val="hybridMultilevel"/>
+    <w:tmpl w:val="8760EC54"/>
+    <w:lvl w:ilvl="0" w:tplc="0409000F">
+      <w:start w:val="1"/>
+      <w:numFmt w:val="decimal"/>
+      <w:lvlText w:val="%1."/>
+      <w:lvlJc w:val="left"/>
+      <w:pPr>
+        <w:ind w:left="720" w:hanging="360"/>
+      </w:pPr>
+      <w:rPr>
+        <w:rFonts w:hint="default"/>
+      </w:rPr>
+    </w:lvl>
+    <w:lvl w:ilvl="1" w:tplc="04090019" w:tentative="1">
+      <w:start w:val="1"/>
+      <w:numFmt w:val="lowerLetter"/>
+      <w:lvlText w:val="%2."/>
+      <w:lvlJc w:val="left"/>
+      <w:pPr>
+        <w:ind w:left="1440" w:hanging="360"/>
+      </w:pPr>
+    </w:lvl>
+    <w:lvl w:ilvl="2" w:tplc="0409001B" w:tentative="1">
+      <w:start w:val="1"/>
+      <w:numFmt w:val="lowerRoman"/>
+      <w:lvlText w:val="%3."/>
+      <w:lvlJc w:val="right"/>
+      <w:pPr>
+        <w:ind w:left="2160" w:hanging="180"/>
+      </w:pPr>
+    </w:lvl>
+    <w:lvl w:ilvl="3" w:tplc="0409000F" w:tentative="1">
+      <w:start w:val="1"/>
+      <w:numFmt w:val="decimal"/>
+      <w:lvlText w:val="%4."/>
+      <w:lvlJc w:val="left"/>
+      <w:pPr>
+        <w:ind w:left="2880" w:hanging="360"/>
+      </w:pPr>
+    </w:lvl>
+    <w:lvl w:ilvl="4" w:tplc="04090019" w:tentative="1">
+      <w:start w:val="1"/>
+      <w:numFmt w:val="lowerLetter"/>
+      <w:lvlText w:val="%5."/>
+      <w:lvlJc w:val="left"/>
+      <w:pPr>
+        <w:ind w:left="3600" w:hanging="360"/>
+      </w:pPr>
+    </w:lvl>
+    <w:lvl w:ilvl="5" w:tplc="0409001B" w:tentative="1">
+      <w:start w:val="1"/>
+      <w:numFmt w:val="lowerRoman"/>
+      <w:lvlText w:val="%6."/>
+      <w:lvlJc w:val="right"/>
+      <w:pPr>
+        <w:ind w:left="4320" w:hanging="180"/>
+      </w:pPr>
+    </w:lvl>
+    <w:lvl w:ilvl="6" w:tplc="0409000F" w:tentative="1">
+      <w:start w:val="1"/>
+      <w:numFmt w:val="decimal"/>
+      <w:lvlText w:val="%7."/>
+      <w:lvlJc w:val="left"/>
+      <w:pPr>
+        <w:ind w:left="5040" w:hanging="360"/>
+      </w:pPr>
+    </w:lvl>
+    <w:lvl w:ilvl="7" w:tplc="04090019" w:tentative="1">
+      <w:start w:val="1"/>
+      <w:numFmt w:val="lowerLetter"/>
+      <w:lvlText w:val="%8."/>
+      <w:lvlJc w:val="left"/>
+      <w:pPr>
+        <w:ind w:left="5760" w:hanging="360"/>
+      </w:pPr>
+    </w:lvl>
+    <w:lvl w:ilvl="8" w:tplc="0409001B" w:tentative="1">
+      <w:start w:val="1"/>
+      <w:numFmt w:val="lowerRoman"/>
+      <w:lvlText w:val="%9."/>
+      <w:lvlJc w:val="right"/>
+      <w:pPr>
+        <w:ind w:left="6480" w:hanging="180"/>
+      </w:pPr>
+    </w:lvl>
+  </w:abstractNum>
+  <w:abstractNum w:abstractNumId="9">
     <w:nsid w:val="18EC585A"/>
     <w:multiLevelType w:val="hybridMultilevel"/>
     <w:tmpl w:val="6E6A6ED8"/>
@@ -11576,7 +11728,7 @@
       </w:pPr>
     </w:lvl>
   </w:abstractNum>
-  <w:abstractNum w:abstractNumId="9">
+  <w:abstractNum w:abstractNumId="10">
     <w:nsid w:val="1A4632B6"/>
     <w:multiLevelType w:val="hybridMultilevel"/>
     <w:tmpl w:val="30B889D6"/>
@@ -11665,7 +11817,7 @@
       </w:pPr>
     </w:lvl>
   </w:abstractNum>
-  <w:abstractNum w:abstractNumId="10">
+  <w:abstractNum w:abstractNumId="11">
     <w:nsid w:val="20EA68EE"/>
     <w:multiLevelType w:val="hybridMultilevel"/>
     <w:tmpl w:val="E4089A74"/>
@@ -11754,7 +11906,7 @@
       </w:pPr>
     </w:lvl>
   </w:abstractNum>
-  <w:abstractNum w:abstractNumId="11">
+  <w:abstractNum w:abstractNumId="12">
     <w:nsid w:val="2367646D"/>
     <w:multiLevelType w:val="hybridMultilevel"/>
     <w:tmpl w:val="84DA04EC"/>
@@ -11867,7 +12019,7 @@
       </w:rPr>
     </w:lvl>
   </w:abstractNum>
-  <w:abstractNum w:abstractNumId="12">
+  <w:abstractNum w:abstractNumId="13">
     <w:nsid w:val="238302D9"/>
     <w:multiLevelType w:val="multilevel"/>
     <w:tmpl w:val="C57CC8A6"/>
@@ -11980,7 +12132,7 @@
       </w:pPr>
     </w:lvl>
   </w:abstractNum>
-  <w:abstractNum w:abstractNumId="13">
+  <w:abstractNum w:abstractNumId="14">
     <w:nsid w:val="24976670"/>
     <w:multiLevelType w:val="multilevel"/>
     <w:tmpl w:val="BF1662DE"/>
@@ -12093,7 +12245,7 @@
       </w:pPr>
     </w:lvl>
   </w:abstractNum>
-  <w:abstractNum w:abstractNumId="14">
+  <w:abstractNum w:abstractNumId="15">
     <w:nsid w:val="275B17D7"/>
     <w:multiLevelType w:val="multilevel"/>
     <w:tmpl w:val="7E5293D0"/>
@@ -12206,7 +12358,7 @@
       </w:pPr>
     </w:lvl>
   </w:abstractNum>
-  <w:abstractNum w:abstractNumId="15">
+  <w:abstractNum w:abstractNumId="16">
     <w:nsid w:val="2BFE5DB1"/>
     <w:multiLevelType w:val="hybridMultilevel"/>
     <w:tmpl w:val="47DE8944"/>
@@ -12319,7 +12471,7 @@
       </w:rPr>
     </w:lvl>
   </w:abstractNum>
-  <w:abstractNum w:abstractNumId="16">
+  <w:abstractNum w:abstractNumId="17">
     <w:nsid w:val="2EB5096B"/>
     <w:multiLevelType w:val="hybridMultilevel"/>
     <w:tmpl w:val="7A827204"/>
@@ -12408,7 +12560,7 @@
       </w:pPr>
     </w:lvl>
   </w:abstractNum>
-  <w:abstractNum w:abstractNumId="17">
+  <w:abstractNum w:abstractNumId="18">
     <w:nsid w:val="30C774FD"/>
     <w:multiLevelType w:val="hybridMultilevel"/>
     <w:tmpl w:val="4FECA9DA"/>
@@ -12497,7 +12649,7 @@
       </w:pPr>
     </w:lvl>
   </w:abstractNum>
-  <w:abstractNum w:abstractNumId="18">
+  <w:abstractNum w:abstractNumId="19">
     <w:nsid w:val="35BD4E59"/>
     <w:multiLevelType w:val="hybridMultilevel"/>
     <w:tmpl w:val="67A0C2F8"/>
@@ -12583,7 +12735,7 @@
       </w:pPr>
     </w:lvl>
   </w:abstractNum>
-  <w:abstractNum w:abstractNumId="19">
+  <w:abstractNum w:abstractNumId="20">
     <w:nsid w:val="38A96204"/>
     <w:multiLevelType w:val="hybridMultilevel"/>
     <w:tmpl w:val="873231AA"/>
@@ -12672,7 +12824,7 @@
       </w:pPr>
     </w:lvl>
   </w:abstractNum>
-  <w:abstractNum w:abstractNumId="20">
+  <w:abstractNum w:abstractNumId="21">
     <w:nsid w:val="4266141D"/>
     <w:multiLevelType w:val="hybridMultilevel"/>
     <w:tmpl w:val="F9ACF970"/>
@@ -12779,7 +12931,7 @@
       </w:pPr>
     </w:lvl>
   </w:abstractNum>
-  <w:abstractNum w:abstractNumId="21">
+  <w:abstractNum w:abstractNumId="22">
     <w:nsid w:val="497E23B6"/>
     <w:multiLevelType w:val="hybridMultilevel"/>
     <w:tmpl w:val="2A28947A"/>
@@ -12868,7 +13020,7 @@
       </w:pPr>
     </w:lvl>
   </w:abstractNum>
-  <w:abstractNum w:abstractNumId="22">
+  <w:abstractNum w:abstractNumId="23">
     <w:nsid w:val="4AC24188"/>
     <w:multiLevelType w:val="multilevel"/>
     <w:tmpl w:val="A77254A4"/>
@@ -12981,7 +13133,7 @@
       </w:pPr>
     </w:lvl>
   </w:abstractNum>
-  <w:abstractNum w:abstractNumId="23">
+  <w:abstractNum w:abstractNumId="24">
     <w:nsid w:val="4E3F1E86"/>
     <w:multiLevelType w:val="hybridMultilevel"/>
     <w:tmpl w:val="5BE60FF4"/>
@@ -13094,7 +13246,7 @@
       </w:pPr>
     </w:lvl>
   </w:abstractNum>
-  <w:abstractNum w:abstractNumId="24">
+  <w:abstractNum w:abstractNumId="25">
     <w:nsid w:val="4F3E3439"/>
     <w:multiLevelType w:val="hybridMultilevel"/>
     <w:tmpl w:val="55864B9A"/>
@@ -13183,7 +13335,7 @@
       </w:pPr>
     </w:lvl>
   </w:abstractNum>
-  <w:abstractNum w:abstractNumId="25">
+  <w:abstractNum w:abstractNumId="26">
     <w:nsid w:val="4FE541A4"/>
     <w:multiLevelType w:val="hybridMultilevel"/>
     <w:tmpl w:val="AA484130"/>
@@ -13272,7 +13424,7 @@
       </w:pPr>
     </w:lvl>
   </w:abstractNum>
-  <w:abstractNum w:abstractNumId="26">
+  <w:abstractNum w:abstractNumId="27">
     <w:nsid w:val="5AA70AE1"/>
     <w:multiLevelType w:val="hybridMultilevel"/>
     <w:tmpl w:val="13D08B22"/>
@@ -13358,7 +13510,7 @@
       </w:pPr>
     </w:lvl>
   </w:abstractNum>
-  <w:abstractNum w:abstractNumId="27">
+  <w:abstractNum w:abstractNumId="28">
     <w:nsid w:val="64751EA2"/>
     <w:multiLevelType w:val="multilevel"/>
     <w:tmpl w:val="BF1662DE"/>
@@ -13471,7 +13623,7 @@
       </w:pPr>
     </w:lvl>
   </w:abstractNum>
-  <w:abstractNum w:abstractNumId="28">
+  <w:abstractNum w:abstractNumId="29">
     <w:nsid w:val="69A22AB4"/>
     <w:multiLevelType w:val="hybridMultilevel"/>
     <w:tmpl w:val="8964470E"/>
@@ -13560,7 +13712,7 @@
       </w:pPr>
     </w:lvl>
   </w:abstractNum>
-  <w:abstractNum w:abstractNumId="29">
+  <w:abstractNum w:abstractNumId="30">
     <w:nsid w:val="71285648"/>
     <w:multiLevelType w:val="hybridMultilevel"/>
     <w:tmpl w:val="49547398"/>
@@ -13649,7 +13801,7 @@
       </w:pPr>
     </w:lvl>
   </w:abstractNum>
-  <w:abstractNum w:abstractNumId="30">
+  <w:abstractNum w:abstractNumId="31">
     <w:nsid w:val="71A05931"/>
     <w:multiLevelType w:val="hybridMultilevel"/>
     <w:tmpl w:val="02828D92"/>
@@ -13738,7 +13890,7 @@
       </w:pPr>
     </w:lvl>
   </w:abstractNum>
-  <w:abstractNum w:abstractNumId="31">
+  <w:abstractNum w:abstractNumId="32">
     <w:nsid w:val="7BD6141C"/>
     <w:multiLevelType w:val="multilevel"/>
     <w:tmpl w:val="73F282A0"/>
@@ -13852,34 +14004,34 @@
     </w:lvl>
   </w:abstractNum>
   <w:num w:numId="1">
-    <w:abstractNumId w:val="16"/>
+    <w:abstractNumId w:val="17"/>
   </w:num>
   <w:num w:numId="2">
     <w:abstractNumId w:val="7"/>
   </w:num>
   <w:num w:numId="3">
-    <w:abstractNumId w:val="21"/>
+    <w:abstractNumId w:val="22"/>
   </w:num>
   <w:num w:numId="4">
-    <w:abstractNumId w:val="29"/>
+    <w:abstractNumId w:val="30"/>
   </w:num>
   <w:num w:numId="5">
-    <w:abstractNumId w:val="15"/>
+    <w:abstractNumId w:val="16"/>
   </w:num>
   <w:num w:numId="6">
-    <w:abstractNumId w:val="11"/>
+    <w:abstractNumId w:val="12"/>
   </w:num>
   <w:num w:numId="7">
-    <w:abstractNumId w:val="30"/>
+    <w:abstractNumId w:val="31"/>
   </w:num>
   <w:num w:numId="8">
-    <w:abstractNumId w:val="19"/>
+    <w:abstractNumId w:val="20"/>
   </w:num>
   <w:num w:numId="9">
-    <w:abstractNumId w:val="24"/>
+    <w:abstractNumId w:val="25"/>
   </w:num>
   <w:num w:numId="10">
-    <w:abstractNumId w:val="23"/>
+    <w:abstractNumId w:val="24"/>
   </w:num>
   <w:num w:numId="11">
     <w:abstractNumId w:val="0"/>
@@ -13888,13 +14040,13 @@
     <w:abstractNumId w:val="6"/>
   </w:num>
   <w:num w:numId="13">
-    <w:abstractNumId w:val="8"/>
+    <w:abstractNumId w:val="9"/>
   </w:num>
   <w:num w:numId="14">
-    <w:abstractNumId w:val="27"/>
+    <w:abstractNumId w:val="28"/>
   </w:num>
   <w:num w:numId="15">
-    <w:abstractNumId w:val="8"/>
+    <w:abstractNumId w:val="9"/>
     <w:lvlOverride w:ilvl="0">
       <w:startOverride w:val="1"/>
     </w:lvlOverride>
@@ -13924,22 +14076,22 @@
     </w:lvlOverride>
   </w:num>
   <w:num w:numId="16">
-    <w:abstractNumId w:val="28"/>
+    <w:abstractNumId w:val="29"/>
   </w:num>
   <w:num w:numId="17">
-    <w:abstractNumId w:val="13"/>
+    <w:abstractNumId w:val="14"/>
   </w:num>
   <w:num w:numId="18">
-    <w:abstractNumId w:val="22"/>
+    <w:abstractNumId w:val="23"/>
   </w:num>
   <w:num w:numId="19">
-    <w:abstractNumId w:val="25"/>
+    <w:abstractNumId w:val="26"/>
   </w:num>
   <w:num w:numId="20">
-    <w:abstractNumId w:val="10"/>
+    <w:abstractNumId w:val="11"/>
   </w:num>
   <w:num w:numId="21">
-    <w:abstractNumId w:val="20"/>
+    <w:abstractNumId w:val="21"/>
     <w:lvlOverride w:ilvl="0">
       <w:startOverride w:val="1"/>
     </w:lvlOverride>
@@ -14005,10 +14157,10 @@
     </w:lvlOverride>
   </w:num>
   <w:num w:numId="25">
-    <w:abstractNumId w:val="31"/>
+    <w:abstractNumId w:val="32"/>
   </w:num>
   <w:num w:numId="26">
-    <w:abstractNumId w:val="31"/>
+    <w:abstractNumId w:val="32"/>
     <w:lvlOverride w:ilvl="1">
       <w:lvl w:ilvl="1">
         <w:numFmt w:val="lowerLetter"/>
@@ -14018,7 +14170,7 @@
     </w:lvlOverride>
   </w:num>
   <w:num w:numId="27">
-    <w:abstractNumId w:val="31"/>
+    <w:abstractNumId w:val="32"/>
     <w:lvlOverride w:ilvl="1">
       <w:lvl w:ilvl="1">
         <w:numFmt w:val="lowerLetter"/>
@@ -14028,13 +14180,13 @@
     </w:lvlOverride>
   </w:num>
   <w:num w:numId="28">
-    <w:abstractNumId w:val="9"/>
+    <w:abstractNumId w:val="10"/>
   </w:num>
   <w:num w:numId="29">
-    <w:abstractNumId w:val="17"/>
+    <w:abstractNumId w:val="18"/>
   </w:num>
   <w:num w:numId="30">
-    <w:abstractNumId w:val="26"/>
+    <w:abstractNumId w:val="27"/>
     <w:lvlOverride w:ilvl="0">
       <w:startOverride w:val="1"/>
     </w:lvlOverride>
@@ -14064,13 +14216,13 @@
     </w:lvlOverride>
   </w:num>
   <w:num w:numId="31">
-    <w:abstractNumId w:val="14"/>
+    <w:abstractNumId w:val="15"/>
   </w:num>
   <w:num w:numId="32">
-    <w:abstractNumId w:val="12"/>
+    <w:abstractNumId w:val="13"/>
   </w:num>
   <w:num w:numId="33">
-    <w:abstractNumId w:val="18"/>
+    <w:abstractNumId w:val="19"/>
     <w:lvlOverride w:ilvl="0">
       <w:startOverride w:val="1"/>
     </w:lvlOverride>
@@ -14104,6 +14256,9 @@
   </w:num>
   <w:num w:numId="35">
     <w:abstractNumId w:val="1"/>
+  </w:num>
+  <w:num w:numId="36">
+    <w:abstractNumId w:val="8"/>
   </w:num>
 </w:numbering>
 </file>
@@ -15026,7 +15181,7 @@
 </file>
 
 <file path=customXml/itemProps1.xml><?xml version="1.0" encoding="utf-8"?>
-<ds:datastoreItem xmlns:ds="http://schemas.openxmlformats.org/officeDocument/2006/customXml" ds:itemID="{66B48C0C-24F6-4ED0-AE1F-8E1D3EB2FBE7}">
+<ds:datastoreItem xmlns:ds="http://schemas.openxmlformats.org/officeDocument/2006/customXml" ds:itemID="{DA5861C1-8A06-4E9D-B540-EC950CC7DAA8}">
   <ds:schemaRefs>
     <ds:schemaRef ds:uri="http://schemas.openxmlformats.org/officeDocument/2006/bibliography"/>
   </ds:schemaRefs>

</xml_diff>